<commit_message>
Updates/corrections to ETL spec
@claire-oi has provided a series of fixes/clarifications to the ETL spec
</commit_message>
<xml_diff>
--- a/RabbitInAHat/CDMv5_CMS_MDCR_ETL.docx
+++ b/RabbitInAHat/CDMv5_CMS_MDCR_ETL.docx
@@ -60,6 +60,16 @@
           <w:sz w:val="28"/>
         </w:rPr>
         <w:t>Reading from beneficiary_summary</w:t>
+      </w:r>
+    </w:p>
+    <w:p>
+      <w:r>
+        <w:t>*Use first year of data</w:t>
+      </w:r>
+    </w:p>
+    <w:p>
+      <w:r>
+        <w:t/>
       </w:r>
     </w:p>
     <w:p>
@@ -262,16 +272,7 @@
           <w:p/>
         </w:tc>
         <w:tc>
-          <w:p>
-            <w:r>
-              <w:t>The lookup SP_STATE_CODE lookup should be found in this document and added to the SOURCE_TO_CONCEPT_MAP:</w:t>
-            </w:r>
-          </w:p>
-          <w:p>
-            <w:r>
-              <w:t>http://www.cms.gov/Research-Statistics-Data-and-Systems/Downloadable-Public-Use-Files/SynPUFs/Downloads/SynPUF_Codebook.pdf</w:t>
-            </w:r>
-          </w:p>
+          <w:p/>
         </w:tc>
       </w:tr>
       <w:tr>
@@ -311,71 +312,7 @@
           <w:p/>
         </w:tc>
         <w:tc>
-          <w:p>
-            <w:r>
-              <w:t>http://www.cms.gov/Research-Statistics-Data-and-Systems/Downloadable-Public-Use-Files/SynPUFs/Downloads/SynPUF_Codebook.pdf</w:t>
-            </w:r>
-          </w:p>
-          <w:p>
-            <w:r>
-              <w:t/>
-            </w:r>
-          </w:p>
-          <w:p>
-            <w:r>
-              <w:t>THIS CODE SPECIFIES THE SSA CODE FOR THE COUNTY OF RESIDENCE OF</w:t>
-            </w:r>
-          </w:p>
-          <w:p>
-            <w:r>
-              <w:t>THE BENEFICIARY. EACH STATE HAS A SERIES OF CODES BEGINNING WITH '000'</w:t>
-            </w:r>
-          </w:p>
-          <w:p>
-            <w:r>
-              <w:t>FOR EACH COUNTY WITHIN THAT STATE. CERTAIN CITIES WITHIN THAT STATE</w:t>
-            </w:r>
-          </w:p>
-          <w:p>
-            <w:r>
-              <w:t>HAVE THEIR OWN CODE. COUNTY CODES MUST BE COMBINED WITH STATE</w:t>
-            </w:r>
-          </w:p>
-          <w:p>
-            <w:r>
-              <w:t>CODES IN ORDER TO LOCATE THE SPECIFIC COUNTY. THE CODING SYSTEM IS</w:t>
-            </w:r>
-          </w:p>
-          <w:p>
-            <w:r>
-              <w:t>THE SSA SYSTEM, NOT THE FEDERAL INFORMATION PROCESSING STANDARD</w:t>
-            </w:r>
-          </w:p>
-          <w:p>
-            <w:r>
-              <w:t>(FIPS).</w:t>
-            </w:r>
-          </w:p>
-          <w:p>
-            <w:r>
-              <w:t/>
-            </w:r>
-          </w:p>
-          <w:p>
-            <w:r>
-              <w:t>http://www.resdac.org/cms-data/variables/County-Code</w:t>
-            </w:r>
-          </w:p>
-          <w:p>
-            <w:r>
-              <w:t/>
-            </w:r>
-          </w:p>
-          <w:p>
-            <w:r>
-              <w:t>These will need to be added to the SOURCE_TO_CONCEPT_MAP.</w:t>
-            </w:r>
-          </w:p>
+          <w:p/>
         </w:tc>
       </w:tr>
       <w:tr>
@@ -402,7 +339,11 @@
           <w:p/>
         </w:tc>
         <w:tc>
-          <w:p/>
+          <w:p>
+            <w:r>
+              <w:t>Separate sp_state_code and bene_county_cd by dash</w:t>
+            </w:r>
+          </w:p>
         </w:tc>
       </w:tr>
     </w:tbl>
@@ -927,11 +868,7 @@
           <w:p/>
         </w:tc>
         <w:tc>
-          <w:p>
-            <w:r>
-              <w:t>Translate into human readable text.</w:t>
-            </w:r>
-          </w:p>
+          <w:p/>
         </w:tc>
       </w:tr>
       <w:tr>
@@ -955,11 +892,6 @@
         <w:tc>
           <w:p>
             <w:r>
-              <w:t>&lt;&lt;ACTION ITEM&gt;&gt; We need to know if the source is using a standard, is that in the vocabulary already?</w:t>
-            </w:r>
-          </w:p>
-          <w:p>
-            <w:r>
               <w:t>0</w:t>
             </w:r>
           </w:p>
@@ -984,11 +916,7 @@
           <w:p/>
         </w:tc>
         <w:tc>
-          <w:p>
-            <w:r>
-              <w:t>Put a readable label.</w:t>
-            </w:r>
-          </w:p>
+          <w:p/>
         </w:tc>
       </w:tr>
       <w:tr>
@@ -1028,11 +956,7 @@
           <w:p/>
         </w:tc>
         <w:tc>
-          <w:p>
-            <w:r>
-              <w:t>Put a readable label.</w:t>
-            </w:r>
-          </w:p>
+          <w:p/>
         </w:tc>
       </w:tr>
       <w:tr>
@@ -1145,7 +1069,7 @@
       <w:r>
         <w:drawing>
           <wp:inline distT="0" distB="0" distL="0" distR="0">
-            <wp:extent cx="5715000" cy="171450"/>
+            <wp:extent cx="5715000" cy="600075"/>
             <wp:docPr id="5" name="Picture 5" descr="Generated"/>
             <a:graphic xmlns:a="http://schemas.openxmlformats.org/drawingml/2006/main">
               <a:graphicData uri="http://schemas.openxmlformats.org/drawingml/2006/picture">
@@ -1163,7 +1087,7 @@
                   <pic:spPr>
                     <a:xfrm>
                       <a:off x="0" y="0"/>
-                      <a:ext cx="5715000" cy="171450"/>
+                      <a:ext cx="5715000" cy="600075"/>
                     </a:xfrm>
                     <a:prstGeom prst="rect">
                       <a:avLst/>
@@ -1257,7 +1181,11 @@
           </w:p>
         </w:tc>
         <w:tc>
-          <w:p/>
+          <w:p>
+            <w:r>
+              <w:t>desynpuf_id</w:t>
+            </w:r>
+          </w:p>
         </w:tc>
         <w:tc>
           <w:p/>
@@ -1281,7 +1209,46 @@
           <w:p/>
         </w:tc>
         <w:tc>
-          <w:p/>
+          <w:p>
+            <w:r>
+              <w:t>If MONTH = 0 they were not enrolled for that year.</w:t>
+            </w:r>
+          </w:p>
+          <w:p>
+            <w:r>
+              <w:t>IF MONTH &gt; 0 then they were enrolled (for 2008 file date = January 1, 2008)</w:t>
+            </w:r>
+          </w:p>
+          <w:p>
+            <w:r>
+              <w:t>MONTH = any of these variables: BENE_HI_CVRAGE_TOT_MONS, BENE_SMI_CVRAGE_TOT_MONS, BENE_HMO_CVRAGE_TOT_MONS, PLAN_CVRG_MONS_NUM</w:t>
+            </w:r>
+          </w:p>
+          <w:p>
+            <w:r>
+              <w:t/>
+            </w:r>
+          </w:p>
+          <w:p>
+            <w:r>
+              <w:t>We will use the birth and death to correct the tails.</w:t>
+            </w:r>
+          </w:p>
+          <w:p>
+            <w:r>
+              <w:t>Use birthdate to correct start date if person turned 65 that year:  birth = BENE_BIRTH_DT</w:t>
+            </w:r>
+          </w:p>
+          <w:p>
+            <w:r>
+              <w:t>Use death date to correct end date if person died that year: death = BENE_DEATH_DT</w:t>
+            </w:r>
+          </w:p>
+          <w:p>
+            <w:r>
+              <w:t>Otherwise, use January 1st for start date and December 31st for end date</w:t>
+            </w:r>
+          </w:p>
         </w:tc>
       </w:tr>
       <w:tr>
@@ -1299,7 +1266,46 @@
           <w:p/>
         </w:tc>
         <w:tc>
-          <w:p/>
+          <w:p>
+            <w:r>
+              <w:t>If MONTH = 0 they were not enrolled for that year.</w:t>
+            </w:r>
+          </w:p>
+          <w:p>
+            <w:r>
+              <w:t>IF MONTH &gt; 0 then they were enrolled (for 2008 file date = January 1, 2008)</w:t>
+            </w:r>
+          </w:p>
+          <w:p>
+            <w:r>
+              <w:t>MONTH = any of these variables: BENE_HI_CVRAGE_TOT_MONS, BENE_SMI_CVRAGE_TOT_MONS, BENE_HMO_CVRAGE_TOT_MONS, PLAN_CVRG_MONS_NUM</w:t>
+            </w:r>
+          </w:p>
+          <w:p>
+            <w:r>
+              <w:t/>
+            </w:r>
+          </w:p>
+          <w:p>
+            <w:r>
+              <w:t>We will use the birth and death to correct the tails.</w:t>
+            </w:r>
+          </w:p>
+          <w:p>
+            <w:r>
+              <w:t>Use birthdate to correct start date if person turned 65 that year:  birth = BENE_BIRTH_DT</w:t>
+            </w:r>
+          </w:p>
+          <w:p>
+            <w:r>
+              <w:t>Use death date to correct end date if person died that year: death = BENE_DEATH_DT</w:t>
+            </w:r>
+          </w:p>
+          <w:p>
+            <w:r>
+              <w:t>Otherwise, use January 1st for start date and December 31st for end date</w:t>
+            </w:r>
+          </w:p>
         </w:tc>
       </w:tr>
       <w:tr>
@@ -2546,17 +2552,7 @@
         <w:tc>
           <w:p>
             <w:r>
-              <w:t>Use the LIN_ALOWD_CHRG_AMT_# to find the column that has the MAX() amount.  That column identifies the PRF_PHYSN_NPI_# that you need to choose.</w:t>
-            </w:r>
-          </w:p>
-          <w:p>
-            <w:r>
-              <w:t/>
-            </w:r>
-          </w:p>
-          <w:p>
-            <w:r>
-              <w:t>Alternate proposal (Optimal) - sum up by PRF_PHYSN_NPI the LIN_ALOWD_CHRG_AMT, the NPI with the larges charge amount wins the PROVIDER_ID.</w:t>
+              <w:t>Sum up by PRF_PHYSN_NPI the LIN_ALOWD_CHRG_AMT, the NPI with the larges charge amount wins the PROVIDER_ID.</w:t>
             </w:r>
           </w:p>
         </w:tc>
@@ -3689,15 +3685,79 @@
           </w:p>
         </w:tc>
         <w:tc>
-          <w:p/>
-        </w:tc>
-        <w:tc>
-          <w:p/>
-        </w:tc>
-        <w:tc>
-          <w:p>
-            <w:r>
-              <w:t>Null</w:t>
+          <w:p>
+            <w:r>
+              <w:t>tax_num_1</w:t>
+            </w:r>
+          </w:p>
+          <w:p>
+            <w:r>
+              <w:t>tax_num_2</w:t>
+            </w:r>
+          </w:p>
+          <w:p>
+            <w:r>
+              <w:t>tax_num_3</w:t>
+            </w:r>
+          </w:p>
+          <w:p>
+            <w:r>
+              <w:t>tax_num_4</w:t>
+            </w:r>
+          </w:p>
+          <w:p>
+            <w:r>
+              <w:t>tax_num_5</w:t>
+            </w:r>
+          </w:p>
+          <w:p>
+            <w:r>
+              <w:t>tax_num_6</w:t>
+            </w:r>
+          </w:p>
+          <w:p>
+            <w:r>
+              <w:t>tax_num_7</w:t>
+            </w:r>
+          </w:p>
+          <w:p>
+            <w:r>
+              <w:t>tax_num_8</w:t>
+            </w:r>
+          </w:p>
+          <w:p>
+            <w:r>
+              <w:t>tax_num_9</w:t>
+            </w:r>
+          </w:p>
+          <w:p>
+            <w:r>
+              <w:t>tax_num_10</w:t>
+            </w:r>
+          </w:p>
+          <w:p>
+            <w:r>
+              <w:t>tax_num_11</w:t>
+            </w:r>
+          </w:p>
+          <w:p>
+            <w:r>
+              <w:t>tax_num_12</w:t>
+            </w:r>
+          </w:p>
+          <w:p>
+            <w:r>
+              <w:t>tax_num_13</w:t>
+            </w:r>
+          </w:p>
+        </w:tc>
+        <w:tc>
+          <w:p/>
+        </w:tc>
+        <w:tc>
+          <w:p>
+            <w:r>
+              <w:t>Lookup in the CARE_SITE table</w:t>
             </w:r>
           </w:p>
         </w:tc>
@@ -4155,12 +4215,7 @@
         <w:tc>
           <w:p>
             <w:r>
-              <w:t>Lookup in the CARE_SITE table.</w:t>
-            </w:r>
-          </w:p>
-          <w:p>
-            <w:r>
-              <w:t>Null</w:t>
+              <w:t>Lookup in the CARE_SITE table</w:t>
             </w:r>
           </w:p>
         </w:tc>
@@ -4549,16 +4604,12 @@
           </w:p>
         </w:tc>
         <w:tc>
-          <w:p>
-            <w:r>
-              <w:t>You need to look up the CARE_SITE_ID</w:t>
-            </w:r>
-          </w:p>
-        </w:tc>
-        <w:tc>
-          <w:p>
-            <w:r>
-              <w:t>Null</w:t>
+          <w:p/>
+        </w:tc>
+        <w:tc>
+          <w:p>
+            <w:r>
+              <w:t>Lookup in the CARE_SITE table</w:t>
             </w:r>
           </w:p>
         </w:tc>
@@ -6811,6 +6862,16 @@
     </w:p>
     <w:p>
       <w:r>
+        <w:t>One record per deceased person</w:t>
+      </w:r>
+    </w:p>
+    <w:p>
+      <w:r>
+        <w:t>Use beneficiary_summary as preferred source</w:t>
+      </w:r>
+    </w:p>
+    <w:p>
+      <w:r>
         <w:rPr>
           <w:sz w:val="28"/>
         </w:rPr>
@@ -8206,7 +8267,7 @@
           </w:p>
           <w:p>
             <w:r>
-              <w:t>Perscription_drugs_events:  Null</w:t>
+              <w:t>Prescription_drug_events:  Null</w:t>
             </w:r>
           </w:p>
         </w:tc>
@@ -8842,7 +8903,7 @@
           </w:p>
           <w:p>
             <w:r>
-              <w:t>Perscription_drugs_events:  Null</w:t>
+              <w:t>Prescription_drug_events:  Null</w:t>
             </w:r>
           </w:p>
         </w:tc>
@@ -9594,7 +9655,7 @@
           </w:p>
           <w:p>
             <w:r>
-              <w:t>Perscription_drugs_events:  Null</w:t>
+              <w:t>Prescription_drug_events:  Null</w:t>
             </w:r>
           </w:p>
         </w:tc>
@@ -10446,7 +10507,7 @@
           </w:p>
           <w:p>
             <w:r>
-              <w:t>Perscription_drugs_events:  Null</w:t>
+              <w:t>Prescription_drug_events:  Null</w:t>
             </w:r>
           </w:p>
         </w:tc>
@@ -12751,7 +12812,7 @@
         <w:tc>
           <w:p>
             <w:r>
-              <w:t>In CARRIER_CLAIMS &amp; OUTPATIENT_CLAIMS map to HCPC CONCEPT_IDs.  Only write rows for HCPCs that have a drug associated domain.</w:t>
+              <w:t>In CARRIER_CLAIMS &amp; OUTPATIENT_CLAIMS map to HCPC CONCEPT_IDs.</w:t>
             </w:r>
           </w:p>
           <w:p>
@@ -12759,6 +12820,11 @@
               <w:t>IN INPATIENT_CLAIMS map to ICD9 Procedures CONCEPT_IDs.</w:t>
             </w:r>
           </w:p>
+          <w:p>
+            <w:r>
+              <w:t>If no CONCEPT_ID is found, write as procedure occurrence with CONCEPT_ID = 0.</w:t>
+            </w:r>
+          </w:p>
         </w:tc>
       </w:tr>
       <w:tr>
@@ -13023,17 +13089,17 @@
           </w:p>
           <w:p>
             <w:r>
-              <w:t>--HCPCS_CD_21 - TBD45756875        Outpatient detail - 21th position</w:t>
-            </w:r>
-          </w:p>
-          <w:p>
-            <w:r>
-              <w:t>--HCPCS_CD_22 - TBD45756876        Outpatient detail - 22th position</w:t>
-            </w:r>
-          </w:p>
-          <w:p>
-            <w:r>
-              <w:t>--HCPCS_CD_23 - TBD45756877        Outpatient detail - 23th position</w:t>
+              <w:t>--HCPCS_CD_21 - TBD45756875        Outpatient detail - 21st position</w:t>
+            </w:r>
+          </w:p>
+          <w:p>
+            <w:r>
+              <w:t>--HCPCS_CD_22 - TBD45756876        Outpatient detail - 22nd position</w:t>
+            </w:r>
+          </w:p>
+          <w:p>
+            <w:r>
+              <w:t>--HCPCS_CD_23 - TBD45756877        Outpatient detail - 23rd position</w:t>
             </w:r>
           </w:p>
           <w:p>
@@ -13073,17 +13139,17 @@
           </w:p>
           <w:p>
             <w:r>
-              <w:t>--HCPCS_CD_31 - TBD45756885        Outpatient detail - 31th position</w:t>
-            </w:r>
-          </w:p>
-          <w:p>
-            <w:r>
-              <w:t>--HCPCS_CD_32 - TBD45756886        Outpatient detail - 32th position</w:t>
-            </w:r>
-          </w:p>
-          <w:p>
-            <w:r>
-              <w:t>--HCPCS_CD_33 - TBD45756887        Outpatient detail - 33th position</w:t>
+              <w:t>--HCPCS_CD_31 - TBD45756885        Outpatient detail - 31st position</w:t>
+            </w:r>
+          </w:p>
+          <w:p>
+            <w:r>
+              <w:t>--HCPCS_CD_32 - TBD45756886        Outpatient detail - 32nd position</w:t>
+            </w:r>
+          </w:p>
+          <w:p>
+            <w:r>
+              <w:t>--HCPCS_CD_33 - TBD45756887        Outpatient detail - 33rd position</w:t>
             </w:r>
           </w:p>
           <w:p>
@@ -13123,17 +13189,17 @@
           </w:p>
           <w:p>
             <w:r>
-              <w:t>--HCPCS_CD_41 - TBD45756895        Outpatient detail - 41th position</w:t>
-            </w:r>
-          </w:p>
-          <w:p>
-            <w:r>
-              <w:t>--HCPCS_CD_42 - TBD45756896        Outpatient detail - 42th position</w:t>
-            </w:r>
-          </w:p>
-          <w:p>
-            <w:r>
-              <w:t>--HCPCS_CD_43 - TBD45756897        Outpatient detail - 43th position</w:t>
+              <w:t>--HCPCS_CD_41 - TBD45756895        Outpatient detail - 41st position</w:t>
+            </w:r>
+          </w:p>
+          <w:p>
+            <w:r>
+              <w:t>--HCPCS_CD_42 - TBD45756896        Outpatient detail - 42nd position</w:t>
+            </w:r>
+          </w:p>
+          <w:p>
+            <w:r>
+              <w:t>--HCPCS_CD_43 - TBD45756897        Outpatient detail - 43rd position</w:t>
             </w:r>
           </w:p>
           <w:p>
@@ -13399,7 +13465,7 @@
         <w:tc>
           <w:p>
             <w:r>
-              <w:t>In CARRIER_CLAIMS &amp; OUTPATIENT_CLAIMS map to HCPC CONCEPT_IDs.  Only write rows for HCPCs that have a drug associated domain.</w:t>
+              <w:t>In CARRIER_CLAIMS &amp; OUTPATIENT_CLAIMS map to HCPC CONCEPT_IDs.</w:t>
             </w:r>
           </w:p>
           <w:p>
@@ -13605,7 +13671,7 @@
         <w:tc>
           <w:p>
             <w:r>
-              <w:t>In CARRIER_CLAIMS &amp; OUTPATIENT_CLAIMS map to HCPC CONCEPT_IDs.  Only write rows for HCPCs that have a drug associated domain.</w:t>
+              <w:t>In CARRIER_CLAIMS &amp; OUTPATIENT_CLAIMS map to HCPC CONCEPT_IDs.</w:t>
             </w:r>
           </w:p>
           <w:p>
@@ -13613,6 +13679,11 @@
               <w:t>IN INPATIENT_CLAIMS map to ICD9 Procedures CONCEPT_IDs.</w:t>
             </w:r>
           </w:p>
+          <w:p>
+            <w:r>
+              <w:t>If no CONCEPT_ID is found, write as procedure occurrence with CONCEPT_ID = 0.</w:t>
+            </w:r>
+          </w:p>
         </w:tc>
       </w:tr>
       <w:tr>
@@ -13877,17 +13948,17 @@
           </w:p>
           <w:p>
             <w:r>
-              <w:t>--HCPCS_CD_21 - TBD45756875        Outpatient detail - 21th position</w:t>
-            </w:r>
-          </w:p>
-          <w:p>
-            <w:r>
-              <w:t>--HCPCS_CD_22 - TBD45756876        Outpatient detail - 22th position</w:t>
-            </w:r>
-          </w:p>
-          <w:p>
-            <w:r>
-              <w:t>--HCPCS_CD_23 - TBD45756877        Outpatient detail - 23th position</w:t>
+              <w:t>--HCPCS_CD_21 - TBD45756875        Outpatient detail - 21st position</w:t>
+            </w:r>
+          </w:p>
+          <w:p>
+            <w:r>
+              <w:t>--HCPCS_CD_22 - TBD45756876        Outpatient detail - 22nd position</w:t>
+            </w:r>
+          </w:p>
+          <w:p>
+            <w:r>
+              <w:t>--HCPCS_CD_23 - TBD45756877        Outpatient detail - 23rd position</w:t>
             </w:r>
           </w:p>
           <w:p>
@@ -13927,17 +13998,17 @@
           </w:p>
           <w:p>
             <w:r>
-              <w:t>--HCPCS_CD_31 - TBD45756885        Outpatient detail - 31th position</w:t>
-            </w:r>
-          </w:p>
-          <w:p>
-            <w:r>
-              <w:t>--HCPCS_CD_32 - TBD45756886        Outpatient detail - 32th position</w:t>
-            </w:r>
-          </w:p>
-          <w:p>
-            <w:r>
-              <w:t>--HCPCS_CD_33 - TBD45756887        Outpatient detail - 33th position</w:t>
+              <w:t>--HCPCS_CD_31 - TBD45756885        Outpatient detail - 31st position</w:t>
+            </w:r>
+          </w:p>
+          <w:p>
+            <w:r>
+              <w:t>--HCPCS_CD_32 - TBD45756886        Outpatient detail - 32nd position</w:t>
+            </w:r>
+          </w:p>
+          <w:p>
+            <w:r>
+              <w:t>--HCPCS_CD_33 - TBD45756887        Outpatient detail - 33rd position</w:t>
             </w:r>
           </w:p>
           <w:p>
@@ -13977,17 +14048,17 @@
           </w:p>
           <w:p>
             <w:r>
-              <w:t>--HCPCS_CD_41 - TBD45756895        Outpatient detail - 41th position</w:t>
-            </w:r>
-          </w:p>
-          <w:p>
-            <w:r>
-              <w:t>--HCPCS_CD_42 - TBD45756896        Outpatient detail - 42th position</w:t>
-            </w:r>
-          </w:p>
-          <w:p>
-            <w:r>
-              <w:t>--HCPCS_CD_43 - TBD45756897        Outpatient detail - 43th position</w:t>
+              <w:t>--HCPCS_CD_41 - TBD45756895        Outpatient detail - 41st position</w:t>
+            </w:r>
+          </w:p>
+          <w:p>
+            <w:r>
+              <w:t>--HCPCS_CD_42 - TBD45756896        Outpatient detail - 42nd position</w:t>
+            </w:r>
+          </w:p>
+          <w:p>
+            <w:r>
+              <w:t>--HCPCS_CD_43 - TBD45756897        Outpatient detail - 43rd position</w:t>
             </w:r>
           </w:p>
           <w:p>
@@ -14154,7 +14225,7 @@
         <w:tc>
           <w:p>
             <w:r>
-              <w:t>In CARRIER_CLAIMS &amp; OUTPATIENT_CLAIMS map to HCPC CONCEPT_IDs.  Only write rows for HCPCs that have a drug associated domain.</w:t>
+              <w:t>In CARRIER_CLAIMS &amp; OUTPATIENT_CLAIMS map to HCPC CONCEPT_IDs.</w:t>
             </w:r>
           </w:p>
           <w:p>
@@ -14360,7 +14431,7 @@
         <w:tc>
           <w:p>
             <w:r>
-              <w:t>In CARRIER_CLAIMS &amp; OUTPATIENT_CLAIMS map to HCPC CONCEPT_IDs.  Only write rows for HCPCs that have a drug associated domain.</w:t>
+              <w:t>In CARRIER_CLAIMS &amp; OUTPATIENT_CLAIMS map to HCPC CONCEPT_IDs.</w:t>
             </w:r>
           </w:p>
           <w:p>
@@ -14368,6 +14439,11 @@
               <w:t>IN INPATIENT_CLAIMS map to ICD9 Procedures CONCEPT_IDs.</w:t>
             </w:r>
           </w:p>
+          <w:p>
+            <w:r>
+              <w:t>If no CONCEPT_ID is found, write as procedure occurrence with CONCEPT_ID = 0.</w:t>
+            </w:r>
+          </w:p>
         </w:tc>
       </w:tr>
       <w:tr>
@@ -14632,17 +14708,17 @@
           </w:p>
           <w:p>
             <w:r>
-              <w:t>--HCPCS_CD_21 - TBD45756875        Outpatient detail - 21th position</w:t>
-            </w:r>
-          </w:p>
-          <w:p>
-            <w:r>
-              <w:t>--HCPCS_CD_22 - TBD45756876        Outpatient detail - 22th position</w:t>
-            </w:r>
-          </w:p>
-          <w:p>
-            <w:r>
-              <w:t>--HCPCS_CD_23 - TBD45756877        Outpatient detail - 23th position</w:t>
+              <w:t>--HCPCS_CD_21 - TBD45756875        Outpatient detail - 21st position</w:t>
+            </w:r>
+          </w:p>
+          <w:p>
+            <w:r>
+              <w:t>--HCPCS_CD_22 - TBD45756876        Outpatient detail - 22nd position</w:t>
+            </w:r>
+          </w:p>
+          <w:p>
+            <w:r>
+              <w:t>--HCPCS_CD_23 - TBD45756877        Outpatient detail - 23rd position</w:t>
             </w:r>
           </w:p>
           <w:p>
@@ -14682,17 +14758,17 @@
           </w:p>
           <w:p>
             <w:r>
-              <w:t>--HCPCS_CD_31 - TBD45756885        Outpatient detail - 31th position</w:t>
-            </w:r>
-          </w:p>
-          <w:p>
-            <w:r>
-              <w:t>--HCPCS_CD_32 - TBD45756886        Outpatient detail - 32th position</w:t>
-            </w:r>
-          </w:p>
-          <w:p>
-            <w:r>
-              <w:t>--HCPCS_CD_33 - TBD45756887        Outpatient detail - 33th position</w:t>
+              <w:t>--HCPCS_CD_31 - TBD45756885        Outpatient detail - 31st position</w:t>
+            </w:r>
+          </w:p>
+          <w:p>
+            <w:r>
+              <w:t>--HCPCS_CD_32 - TBD45756886        Outpatient detail - 32nd position</w:t>
+            </w:r>
+          </w:p>
+          <w:p>
+            <w:r>
+              <w:t>--HCPCS_CD_33 - TBD45756887        Outpatient detail - 33rd position</w:t>
             </w:r>
           </w:p>
           <w:p>
@@ -14732,17 +14808,17 @@
           </w:p>
           <w:p>
             <w:r>
-              <w:t>--HCPCS_CD_41 - TBD45756895        Outpatient detail - 41th position</w:t>
-            </w:r>
-          </w:p>
-          <w:p>
-            <w:r>
-              <w:t>--HCPCS_CD_42 - TBD45756896        Outpatient detail - 42th position</w:t>
-            </w:r>
-          </w:p>
-          <w:p>
-            <w:r>
-              <w:t>--HCPCS_CD_43 - TBD45756897        Outpatient detail - 43th position</w:t>
+              <w:t>--HCPCS_CD_41 - TBD45756895        Outpatient detail - 41st position</w:t>
+            </w:r>
+          </w:p>
+          <w:p>
+            <w:r>
+              <w:t>--HCPCS_CD_42 - TBD45756896        Outpatient detail - 42nd position</w:t>
+            </w:r>
+          </w:p>
+          <w:p>
+            <w:r>
+              <w:t>--HCPCS_CD_43 - TBD45756897        Outpatient detail - 43rd position</w:t>
             </w:r>
           </w:p>
           <w:p>
@@ -15104,7 +15180,7 @@
         <w:tc>
           <w:p>
             <w:r>
-              <w:t>In CARRIER_CLAIMS &amp; OUTPATIENT_CLAIMS map to HCPC CONCEPT_IDs.  Only write rows for HCPCs that have a drug associated domain.</w:t>
+              <w:t>In CARRIER_CLAIMS &amp; OUTPATIENT_CLAIMS map to HCPC CONCEPT_IDs.</w:t>
             </w:r>
           </w:p>
           <w:p>
@@ -19365,89 +19441,34 @@
     </w:p>
     <w:p>
       <w:r>
-        <w:t>(1) CARE_SITE --&gt; PROCEDURE_OCCURRENCE</w:t>
+        <w:t>We will capture two relationships:</w:t>
       </w:r>
     </w:p>
     <w:p>
       <w:r>
-        <w:t xml:space="preserve"> --DOMAIN_CONCEPT_ID_1 = 57-Care site</w:t>
+        <w:t>(1) CARE_SITE --&gt; PROCEDURE_OCCURRENCE  [relationship_concept_id = 44818841-Procedure site of (SNOMED)]</w:t>
       </w:r>
     </w:p>
     <w:p>
       <w:r>
-        <w:t xml:space="preserve"> --FACT_ID_1= (TAX_NUM_1 to TAX_NUM_13)</w:t>
-      </w:r>
-    </w:p>
-    <w:p>
-      <w:r>
-        <w:t xml:space="preserve"> --DOMAIN_CONCEPT_ID_2 = 10-Procedure</w:t>
-      </w:r>
-    </w:p>
-    <w:p>
-      <w:r>
-        <w:t xml:space="preserve"> --FACT_ID_2 = (HCPC_CODE_1 to HCPC_CODE_13)</w:t>
-      </w:r>
-    </w:p>
-    <w:p>
-      <w:r>
-        <w:t xml:space="preserve"> --RELATIONSHIP_CONCEPT_ID = 44818841-Procedure site of (SNOMED)</w:t>
-      </w:r>
-    </w:p>
-    <w:p>
-      <w:r>
-        <w:t/>
-      </w:r>
-    </w:p>
-    <w:p>
-      <w:r>
-        <w:t>(2) CONDITION_OCCURRENCE --&gt; PROCEDURE_OCCURRENCE</w:t>
-      </w:r>
-    </w:p>
-    <w:p>
-      <w:r>
-        <w:t xml:space="preserve"> --DOMAIN_CONCEPT_ID_1 = 19-Condition</w:t>
-      </w:r>
-    </w:p>
-    <w:p>
-      <w:r>
-        <w:t xml:space="preserve"> --FACT_ID_1= (LINE_DGNS_CD_1 to LINE_DGNS_CD_13)</w:t>
-      </w:r>
-    </w:p>
-    <w:p>
-      <w:r>
-        <w:t xml:space="preserve"> --DOMAIN_CONCEPT_ID_2 = 10-Procedure</w:t>
-      </w:r>
-    </w:p>
-    <w:p>
-      <w:r>
-        <w:t xml:space="preserve"> --FACT_ID_2 = (HCPC_CODE_1 to HCPC_CODE_13)</w:t>
-      </w:r>
-    </w:p>
-    <w:p>
-      <w:r>
-        <w:t xml:space="preserve"> --RELATIONSHIP_CONCEPT_ID = 44818784-Has associated procedure (SNOMED)</w:t>
-      </w:r>
-    </w:p>
-    <w:p>
-      <w:r>
-        <w:t>for the FACT_ID, this is for the related CONDITON_OCCURRENCE_ID, PROCEDURE_OCCURRENCE_ID or CARE_SITE_ID.</w:t>
+        <w:t>(2) CONDITION_OCCURRENCE/DRUG_EXPOSURE/DEVICE_EXPOSURE/MEASUREMENT/OBSERVATION --&gt; PROCEDURE_OCCURRENCE [relationship_concept_id = 44818784-Has associated procedure (SNOMED)]</w:t>
       </w:r>
     </w:p>
     <w:p>
       <w:r>
         <w:drawing>
           <wp:inline distT="0" distB="0" distL="0" distR="0">
-            <wp:extent cx="5715000" cy="171450"/>
-            <wp:docPr id="35" name="Picture 35" descr="Generated"/>
+            <wp:extent cx="5715000" cy="5743575"/>
+            <wp:docPr id="36" name="Picture 36" descr="Generated"/>
             <a:graphic xmlns:a="http://schemas.openxmlformats.org/drawingml/2006/main">
               <a:graphicData uri="http://schemas.openxmlformats.org/drawingml/2006/picture">
                 <pic:pic xmlns:pic="http://schemas.openxmlformats.org/drawingml/2006/picture">
                   <pic:nvPicPr>
-                    <pic:cNvPr id="35" name="Generated"/>
+                    <pic:cNvPr id="36" name="Generated"/>
                     <pic:cNvPicPr/>
                   </pic:nvPicPr>
                   <pic:blipFill>
-                    <a:blip xmlns:r="http://schemas.openxmlformats.org/officeDocument/2006/relationships" r:embed="rId5"/>
+                    <a:blip xmlns:r="http://schemas.openxmlformats.org/officeDocument/2006/relationships" r:embed="rId36"/>
                     <a:stretch>
                       <a:fillRect/>
                     </a:stretch>
@@ -19455,7 +19476,7 @@
                   <pic:spPr>
                     <a:xfrm>
                       <a:off x="0" y="0"/>
-                      <a:ext cx="5715000" cy="171450"/>
+                      <a:ext cx="5715000" cy="5743575"/>
                     </a:xfrm>
                     <a:prstGeom prst="rect">
                       <a:avLst/>
@@ -19537,7 +19558,16 @@
           <w:p/>
         </w:tc>
         <w:tc>
-          <w:p/>
+          <w:p>
+            <w:r>
+              <w:t>(1) CARE_SITE --&gt; PROCEDURE_OCCURRENCE: 57-Care site</w:t>
+            </w:r>
+          </w:p>
+          <w:p>
+            <w:r>
+              <w:t>(2) CONDITION/ETC --&gt; PROCEDURE_OCCURRENCE: 13-Drug; 17-Device; 19-Condition; 21-Measurement; 27-Observation</w:t>
+            </w:r>
+          </w:p>
         </w:tc>
       </w:tr>
       <w:tr>
@@ -19555,7 +19585,16 @@
           <w:p/>
         </w:tc>
         <w:tc>
-          <w:p/>
+          <w:p>
+            <w:r>
+              <w:t>(1) CARE_SITE --&gt; PROCEDURE_OCCURRENCE: TAX_NUM_1 to TAX_NUM_13 (Lookup related CARE_SITE_ID)</w:t>
+            </w:r>
+          </w:p>
+          <w:p>
+            <w:r>
+              <w:t>(2) CONDITION/ETC --&gt; PROCEDURE_OCCURRENCE: LINE_DGNS_CD_1 to LINE_DGNS_CD_13 (Lookup related CONDITON_OCCURRENCE_ID, DRUG_EXPOSURE_ID, DEVICE_EXPOSURE_ID, MEASUREMENT_ID, or OBSERVATION_ID)</w:t>
+            </w:r>
+          </w:p>
         </w:tc>
       </w:tr>
       <w:tr>
@@ -19573,7 +19612,11 @@
           <w:p/>
         </w:tc>
         <w:tc>
-          <w:p/>
+          <w:p>
+            <w:r>
+              <w:t>10-Procedure</w:t>
+            </w:r>
+          </w:p>
         </w:tc>
       </w:tr>
       <w:tr>
@@ -19585,13 +19628,81 @@
           </w:p>
         </w:tc>
         <w:tc>
-          <w:p/>
-        </w:tc>
-        <w:tc>
-          <w:p/>
-        </w:tc>
-        <w:tc>
-          <w:p/>
+          <w:p>
+            <w:r>
+              <w:t>hcpcs_cd_1</w:t>
+            </w:r>
+          </w:p>
+          <w:p>
+            <w:r>
+              <w:t>hcpcs_cd_2</w:t>
+            </w:r>
+          </w:p>
+          <w:p>
+            <w:r>
+              <w:t>hcpcs_cd_3</w:t>
+            </w:r>
+          </w:p>
+          <w:p>
+            <w:r>
+              <w:t>hcpcs_cd_4</w:t>
+            </w:r>
+          </w:p>
+          <w:p>
+            <w:r>
+              <w:t>hcpcs_cd_5</w:t>
+            </w:r>
+          </w:p>
+          <w:p>
+            <w:r>
+              <w:t>hcpcs_cd_6</w:t>
+            </w:r>
+          </w:p>
+          <w:p>
+            <w:r>
+              <w:t>hcpcs_cd_7</w:t>
+            </w:r>
+          </w:p>
+          <w:p>
+            <w:r>
+              <w:t>hcpcs_cd_8</w:t>
+            </w:r>
+          </w:p>
+          <w:p>
+            <w:r>
+              <w:t>hcpcs_cd_9</w:t>
+            </w:r>
+          </w:p>
+          <w:p>
+            <w:r>
+              <w:t>hcpcs_cd_10</w:t>
+            </w:r>
+          </w:p>
+          <w:p>
+            <w:r>
+              <w:t>hcpcs_cd_11</w:t>
+            </w:r>
+          </w:p>
+          <w:p>
+            <w:r>
+              <w:t>hcpcs_cd_12</w:t>
+            </w:r>
+          </w:p>
+          <w:p>
+            <w:r>
+              <w:t>hcpcs_cd_13</w:t>
+            </w:r>
+          </w:p>
+        </w:tc>
+        <w:tc>
+          <w:p/>
+        </w:tc>
+        <w:tc>
+          <w:p>
+            <w:r>
+              <w:t>Lookup related PROCEDURE_OCCURRENCE_ID</w:t>
+            </w:r>
+          </w:p>
         </w:tc>
       </w:tr>
       <w:tr>
@@ -19609,7 +19720,16 @@
           <w:p/>
         </w:tc>
         <w:tc>
-          <w:p/>
+          <w:p>
+            <w:r>
+              <w:t>(1) CARE_SITE --&gt; PROCEDURE_OCCURRENCE: 44818841-Procedure site of (SNOMED)</w:t>
+            </w:r>
+          </w:p>
+          <w:p>
+            <w:r>
+              <w:t>(2) CONDITION/ETC --&gt; PROCEDURE_OCCURRENCE: 44818784-Has associated procedure (SNOMED)</w:t>
+            </w:r>
+          </w:p>
         </w:tc>
       </w:tr>
     </w:tbl>
@@ -19635,16 +19755,16 @@
         <w:drawing>
           <wp:inline distT="0" distB="0" distL="0" distR="0">
             <wp:extent cx="5715000" cy="28032075"/>
-            <wp:docPr id="36" name="Picture 36" descr="Generated"/>
+            <wp:docPr id="37" name="Picture 37" descr="Generated"/>
             <a:graphic xmlns:a="http://schemas.openxmlformats.org/drawingml/2006/main">
               <a:graphicData uri="http://schemas.openxmlformats.org/drawingml/2006/picture">
                 <pic:pic xmlns:pic="http://schemas.openxmlformats.org/drawingml/2006/picture">
                   <pic:nvPicPr>
-                    <pic:cNvPr id="36" name="Generated"/>
+                    <pic:cNvPr id="37" name="Generated"/>
                     <pic:cNvPicPr/>
                   </pic:nvPicPr>
                   <pic:blipFill>
-                    <a:blip xmlns:r="http://schemas.openxmlformats.org/officeDocument/2006/relationships" r:embed="rId36"/>
+                    <a:blip xmlns:r="http://schemas.openxmlformats.org/officeDocument/2006/relationships" r:embed="rId37"/>
                     <a:stretch>
                       <a:fillRect/>
                     </a:stretch>
@@ -20328,16 +20448,16 @@
         <w:drawing>
           <wp:inline distT="0" distB="0" distL="0" distR="0">
             <wp:extent cx="5715000" cy="2314575"/>
-            <wp:docPr id="37" name="Picture 37" descr="Generated"/>
+            <wp:docPr id="38" name="Picture 38" descr="Generated"/>
             <a:graphic xmlns:a="http://schemas.openxmlformats.org/drawingml/2006/main">
               <a:graphicData uri="http://schemas.openxmlformats.org/drawingml/2006/picture">
                 <pic:pic xmlns:pic="http://schemas.openxmlformats.org/drawingml/2006/picture">
                   <pic:nvPicPr>
-                    <pic:cNvPr id="37" name="Generated"/>
+                    <pic:cNvPr id="38" name="Generated"/>
                     <pic:cNvPicPr/>
                   </pic:nvPicPr>
                   <pic:blipFill>
-                    <a:blip xmlns:r="http://schemas.openxmlformats.org/officeDocument/2006/relationships" r:embed="rId37"/>
+                    <a:blip xmlns:r="http://schemas.openxmlformats.org/officeDocument/2006/relationships" r:embed="rId38"/>
                     <a:stretch>
                       <a:fillRect/>
                     </a:stretch>
@@ -20548,12 +20668,12 @@
         <w:tc>
           <w:p>
             <w:r>
-              <w:t>Inpatient Claims:  PAID_TOWARD_DEDUCTIBLE + NCH_BENE_BLOOD_DDCTBLE_LBLTY_AM</w:t>
-            </w:r>
-          </w:p>
-          <w:p>
-            <w:r>
-              <w:t>Outpatient Claims:  (NCH_BENE_BLOOD_DDCTBL_LBLTY_AM + NCH_BENE_PTB_DDCTBL_AMT)</w:t>
+              <w:t>Inpatient Claims:  NCH_BENE_IP_DDCTBLE_AMT + NCH_BENE_BLOOD_DDCTBLE_LBLTY_AM</w:t>
+            </w:r>
+          </w:p>
+          <w:p>
+            <w:r>
+              <w:t>Outpatient Claims:  NCH_BENE_BLOOD_DDCTBL_LBLTY_AM + NCH_BENE_PTB_DDCTBL_AMT</w:t>
             </w:r>
           </w:p>
         </w:tc>
@@ -20686,16 +20806,16 @@
         <w:drawing>
           <wp:inline distT="0" distB="0" distL="0" distR="0">
             <wp:extent cx="5715000" cy="3171825"/>
-            <wp:docPr id="38" name="Picture 38" descr="Generated"/>
+            <wp:docPr id="39" name="Picture 39" descr="Generated"/>
             <a:graphic xmlns:a="http://schemas.openxmlformats.org/drawingml/2006/main">
               <a:graphicData uri="http://schemas.openxmlformats.org/drawingml/2006/picture">
                 <pic:pic xmlns:pic="http://schemas.openxmlformats.org/drawingml/2006/picture">
                   <pic:nvPicPr>
-                    <pic:cNvPr id="38" name="Generated"/>
+                    <pic:cNvPr id="39" name="Generated"/>
                     <pic:cNvPicPr/>
                   </pic:nvPicPr>
                   <pic:blipFill>
-                    <a:blip xmlns:r="http://schemas.openxmlformats.org/officeDocument/2006/relationships" r:embed="rId38"/>
+                    <a:blip xmlns:r="http://schemas.openxmlformats.org/officeDocument/2006/relationships" r:embed="rId39"/>
                     <a:stretch>
                       <a:fillRect/>
                     </a:stretch>
@@ -20906,12 +21026,12 @@
         <w:tc>
           <w:p>
             <w:r>
-              <w:t>Inpatient Claims:  PAID_TOWARD_DEDUCTIBLE + NCH_BENE_BLOOD_DDCTBLE_LBLTY_AM</w:t>
-            </w:r>
-          </w:p>
-          <w:p>
-            <w:r>
-              <w:t>Outpatient Claims:  (NCH_BENE_BLOOD_DDCTBL_LBLTY_AM + NCH_BENE_PTB_DDCTBL_AMT)</w:t>
+              <w:t>Inpatient Claims:  NCH_BENE_IP_DDCTBLE_AMT + NCH_BENE_BLOOD_DDCTBLE_LBLTY_AM</w:t>
+            </w:r>
+          </w:p>
+          <w:p>
+            <w:r>
+              <w:t>Outpatient Claims:  NCH_BENE_BLOOD_DDCTBL_LBLTY_AM + NCH_BENE_PTB_DDCTBL_AMT</w:t>
             </w:r>
           </w:p>
         </w:tc>
@@ -21063,16 +21183,16 @@
         <w:drawing>
           <wp:inline distT="0" distB="0" distL="0" distR="0">
             <wp:extent cx="5715000" cy="1028700"/>
-            <wp:docPr id="39" name="Picture 39" descr="Generated"/>
+            <wp:docPr id="40" name="Picture 40" descr="Generated"/>
             <a:graphic xmlns:a="http://schemas.openxmlformats.org/drawingml/2006/main">
               <a:graphicData uri="http://schemas.openxmlformats.org/drawingml/2006/picture">
                 <pic:pic xmlns:pic="http://schemas.openxmlformats.org/drawingml/2006/picture">
                   <pic:nvPicPr>
-                    <pic:cNvPr id="39" name="Generated"/>
+                    <pic:cNvPr id="40" name="Generated"/>
                     <pic:cNvPicPr/>
                   </pic:nvPicPr>
                   <pic:blipFill>
-                    <a:blip xmlns:r="http://schemas.openxmlformats.org/officeDocument/2006/relationships" r:embed="rId39"/>
+                    <a:blip xmlns:r="http://schemas.openxmlformats.org/officeDocument/2006/relationships" r:embed="rId40"/>
                     <a:stretch>
                       <a:fillRect/>
                     </a:stretch>
@@ -21478,16 +21598,16 @@
         <w:drawing>
           <wp:inline distT="0" distB="0" distL="0" distR="0">
             <wp:extent cx="5715000" cy="28032075"/>
-            <wp:docPr id="40" name="Picture 40" descr="Generated"/>
+            <wp:docPr id="41" name="Picture 41" descr="Generated"/>
             <a:graphic xmlns:a="http://schemas.openxmlformats.org/drawingml/2006/main">
               <a:graphicData uri="http://schemas.openxmlformats.org/drawingml/2006/picture">
                 <pic:pic xmlns:pic="http://schemas.openxmlformats.org/drawingml/2006/picture">
                   <pic:nvPicPr>
-                    <pic:cNvPr id="40" name="Generated"/>
+                    <pic:cNvPr id="41" name="Generated"/>
                     <pic:cNvPicPr/>
                   </pic:nvPicPr>
                   <pic:blipFill>
-                    <a:blip xmlns:r="http://schemas.openxmlformats.org/officeDocument/2006/relationships" r:embed="rId40"/>
+                    <a:blip xmlns:r="http://schemas.openxmlformats.org/officeDocument/2006/relationships" r:embed="rId41"/>
                     <a:stretch>
                       <a:fillRect/>
                     </a:stretch>
@@ -22284,16 +22404,16 @@
         <w:drawing>
           <wp:inline distT="0" distB="0" distL="0" distR="0">
             <wp:extent cx="5715000" cy="2314575"/>
-            <wp:docPr id="41" name="Picture 41" descr="Generated"/>
+            <wp:docPr id="42" name="Picture 42" descr="Generated"/>
             <a:graphic xmlns:a="http://schemas.openxmlformats.org/drawingml/2006/main">
               <a:graphicData uri="http://schemas.openxmlformats.org/drawingml/2006/picture">
                 <pic:pic xmlns:pic="http://schemas.openxmlformats.org/drawingml/2006/picture">
                   <pic:nvPicPr>
-                    <pic:cNvPr id="41" name="Generated"/>
+                    <pic:cNvPr id="42" name="Generated"/>
                     <pic:cNvPicPr/>
                   </pic:nvPicPr>
                   <pic:blipFill>
-                    <a:blip xmlns:r="http://schemas.openxmlformats.org/officeDocument/2006/relationships" r:embed="rId41"/>
+                    <a:blip xmlns:r="http://schemas.openxmlformats.org/officeDocument/2006/relationships" r:embed="rId42"/>
                     <a:stretch>
                       <a:fillRect/>
                     </a:stretch>
@@ -22450,12 +22570,17 @@
           </w:p>
           <w:p>
             <w:r>
-              <w:t>Use birthdate to correct start date:  birth = BENE_BIRTH_DT</w:t>
-            </w:r>
-          </w:p>
-          <w:p>
-            <w:r>
-              <w:t>Use death date to correct end date: death = BENE_DEATH_DT</w:t>
+              <w:t>Use birthdate to correct start date if person turned 65 that year:  birth = BENE_BIRTH_DT</w:t>
+            </w:r>
+          </w:p>
+          <w:p>
+            <w:r>
+              <w:t>Use death date to correct end date if person died that year: death = BENE_DEATH_DT</w:t>
+            </w:r>
+          </w:p>
+          <w:p>
+            <w:r>
+              <w:t>Otherwise, use January 1st for start date and December 31st for end date</w:t>
             </w:r>
           </w:p>
         </w:tc>
@@ -22482,7 +22607,7 @@
           </w:p>
           <w:p>
             <w:r>
-              <w:t>IF MONTH &gt; 0 then they were enrolled (for 2008 file date = December 31, 2008)</w:t>
+              <w:t>IF MONTH &gt; 0 then they were enrolled (for 2008 file date = January 1, 2008)</w:t>
             </w:r>
           </w:p>
           <w:p>
@@ -22502,12 +22627,17 @@
           </w:p>
           <w:p>
             <w:r>
-              <w:t>Use birthdate to correct start date:  birth = BENE_BIRTH_DT</w:t>
-            </w:r>
-          </w:p>
-          <w:p>
-            <w:r>
-              <w:t>Use death date to correct end date: death = BENE_DEATH_DT</w:t>
+              <w:t>Use birthdate to correct start date if person turned 65 that year:  birth = BENE_BIRTH_DT</w:t>
+            </w:r>
+          </w:p>
+          <w:p>
+            <w:r>
+              <w:t>Use death date to correct end date if person died that year: death = BENE_DEATH_DT</w:t>
+            </w:r>
+          </w:p>
+          <w:p>
+            <w:r>
+              <w:t>Otherwise, use January 1st for start date and December 31st for end date</w:t>
             </w:r>
           </w:p>
         </w:tc>
@@ -22635,16 +22765,16 @@
         <w:drawing>
           <wp:inline distT="0" distB="0" distL="0" distR="0">
             <wp:extent cx="5715000" cy="2314575"/>
-            <wp:docPr id="41" name="Picture 41" descr="Generated"/>
+            <wp:docPr id="42" name="Picture 42" descr="Generated"/>
             <a:graphic xmlns:a="http://schemas.openxmlformats.org/drawingml/2006/main">
               <a:graphicData uri="http://schemas.openxmlformats.org/drawingml/2006/picture">
                 <pic:pic xmlns:pic="http://schemas.openxmlformats.org/drawingml/2006/picture">
                   <pic:nvPicPr>
-                    <pic:cNvPr id="41" name="Generated"/>
+                    <pic:cNvPr id="42" name="Generated"/>
                     <pic:cNvPicPr/>
                   </pic:nvPicPr>
                   <pic:blipFill>
-                    <a:blip xmlns:r="http://schemas.openxmlformats.org/officeDocument/2006/relationships" r:embed="rId37"/>
+                    <a:blip xmlns:r="http://schemas.openxmlformats.org/officeDocument/2006/relationships" r:embed="rId38"/>
                     <a:stretch>
                       <a:fillRect/>
                     </a:stretch>
@@ -22984,16 +23114,16 @@
         <w:drawing>
           <wp:inline distT="0" distB="0" distL="0" distR="0">
             <wp:extent cx="5715000" cy="28032075"/>
-            <wp:docPr id="41" name="Picture 41" descr="Generated"/>
+            <wp:docPr id="42" name="Picture 42" descr="Generated"/>
             <a:graphic xmlns:a="http://schemas.openxmlformats.org/drawingml/2006/main">
               <a:graphicData uri="http://schemas.openxmlformats.org/drawingml/2006/picture">
                 <pic:pic xmlns:pic="http://schemas.openxmlformats.org/drawingml/2006/picture">
                   <pic:nvPicPr>
-                    <pic:cNvPr id="41" name="Generated"/>
+                    <pic:cNvPr id="42" name="Generated"/>
                     <pic:cNvPicPr/>
                   </pic:nvPicPr>
                   <pic:blipFill>
-                    <a:blip xmlns:r="http://schemas.openxmlformats.org/officeDocument/2006/relationships" r:embed="rId40"/>
+                    <a:blip xmlns:r="http://schemas.openxmlformats.org/officeDocument/2006/relationships" r:embed="rId41"/>
                     <a:stretch>
                       <a:fillRect/>
                     </a:stretch>
@@ -23668,16 +23798,16 @@
         <w:drawing>
           <wp:inline distT="0" distB="0" distL="0" distR="0">
             <wp:extent cx="5715000" cy="171450"/>
-            <wp:docPr id="41" name="Picture 41" descr="Generated"/>
+            <wp:docPr id="43" name="Picture 43" descr="Generated"/>
             <a:graphic xmlns:a="http://schemas.openxmlformats.org/drawingml/2006/main">
               <a:graphicData uri="http://schemas.openxmlformats.org/drawingml/2006/picture">
                 <pic:pic xmlns:pic="http://schemas.openxmlformats.org/drawingml/2006/picture">
                   <pic:nvPicPr>
-                    <pic:cNvPr id="41" name="Generated"/>
+                    <pic:cNvPr id="43" name="Generated"/>
                     <pic:cNvPicPr/>
                   </pic:nvPicPr>
                   <pic:blipFill>
-                    <a:blip xmlns:r="http://schemas.openxmlformats.org/officeDocument/2006/relationships" r:embed="rId5"/>
+                    <a:blip xmlns:r="http://schemas.openxmlformats.org/officeDocument/2006/relationships" r:embed="rId43"/>
                     <a:stretch>
                       <a:fillRect/>
                     </a:stretch>
@@ -24013,16 +24143,16 @@
         <w:drawing>
           <wp:inline distT="0" distB="0" distL="0" distR="0">
             <wp:extent cx="5715000" cy="5743575"/>
-            <wp:docPr id="42" name="Picture 42" descr="Generated"/>
+            <wp:docPr id="44" name="Picture 44" descr="Generated"/>
             <a:graphic xmlns:a="http://schemas.openxmlformats.org/drawingml/2006/main">
               <a:graphicData uri="http://schemas.openxmlformats.org/drawingml/2006/picture">
                 <pic:pic xmlns:pic="http://schemas.openxmlformats.org/drawingml/2006/picture">
                   <pic:nvPicPr>
-                    <pic:cNvPr id="42" name="Generated"/>
+                    <pic:cNvPr id="44" name="Generated"/>
                     <pic:cNvPicPr/>
                   </pic:nvPicPr>
                   <pic:blipFill>
-                    <a:blip xmlns:r="http://schemas.openxmlformats.org/officeDocument/2006/relationships" r:embed="rId42"/>
+                    <a:blip xmlns:r="http://schemas.openxmlformats.org/officeDocument/2006/relationships" r:embed="rId44"/>
                     <a:stretch>
                       <a:fillRect/>
                     </a:stretch>
@@ -24287,16 +24417,16 @@
         <w:drawing>
           <wp:inline distT="0" distB="0" distL="0" distR="0">
             <wp:extent cx="5715000" cy="5314950"/>
-            <wp:docPr id="43" name="Picture 43" descr="Generated"/>
+            <wp:docPr id="45" name="Picture 45" descr="Generated"/>
             <a:graphic xmlns:a="http://schemas.openxmlformats.org/drawingml/2006/main">
               <a:graphicData uri="http://schemas.openxmlformats.org/drawingml/2006/picture">
                 <pic:pic xmlns:pic="http://schemas.openxmlformats.org/drawingml/2006/picture">
                   <pic:nvPicPr>
-                    <pic:cNvPr id="43" name="Generated"/>
+                    <pic:cNvPr id="45" name="Generated"/>
                     <pic:cNvPicPr/>
                   </pic:nvPicPr>
                   <pic:blipFill>
-                    <a:blip xmlns:r="http://schemas.openxmlformats.org/officeDocument/2006/relationships" r:embed="rId43"/>
+                    <a:blip xmlns:r="http://schemas.openxmlformats.org/officeDocument/2006/relationships" r:embed="rId45"/>
                     <a:stretch>
                       <a:fillRect/>
                     </a:stretch>

</xml_diff>